<commit_message>
feat: correcao do link de exibicao no help e das datas do documenta de especificacao de requisitos
</commit_message>
<xml_diff>
--- a/docs/especificacaoDeRequisitos/taskSync_especificaçãoDeRequisitosFuncionais2024_vrs_3.0.docx
+++ b/docs/especificacaoDeRequisitos/taskSync_especificaçãoDeRequisitosFuncionais2024_vrs_3.0.docx
@@ -15,7 +15,12 @@
         <w:pStyle w:val="11"/>
       </w:pPr>
       <w:r>
-        <w:t>ESPECIFICAÇÃO DE REQUISITOS FUNCIONAIS</w:t>
+        <w:t xml:space="preserve">ESPECIFICAÇÃO DE REQUISITOS </w:t>
+      </w:r>
+      <w:bookmarkStart w:id="25" w:name="_GoBack"/>
+      <w:bookmarkEnd w:id="25"/>
+      <w:r>
+        <w:t>FUNCIONAIS</w:t>
       </w:r>
     </w:p>
     <w:sdt>
@@ -37,7 +42,24 @@
             <w:pStyle w:val="17"/>
           </w:pPr>
           <w:r>
-            <w:t>07/06/2024</w:t>
+            <w:rPr>
+              <w:rFonts w:hint="default"/>
+              <w:lang w:val="pt-BR"/>
+            </w:rPr>
+            <w:t>17</w:t>
+          </w:r>
+          <w:r>
+            <w:t>/0</w:t>
+          </w:r>
+          <w:r>
+            <w:rPr>
+              <w:rFonts w:hint="default"/>
+              <w:lang w:val="pt-BR"/>
+            </w:rPr>
+            <w:t>9</w:t>
+          </w:r>
+          <w:r>
+            <w:t>/2024</w:t>
           </w:r>
         </w:p>
       </w:sdtContent>
@@ -1955,8 +1977,6 @@
           <w:szCs w:val="22"/>
         </w:rPr>
       </w:pPr>
-      <w:bookmarkStart w:id="25" w:name="_GoBack"/>
-      <w:bookmarkEnd w:id="25"/>
       <w:r>
         <w:rPr>
           <w:rFonts w:cs="Arial"/>
@@ -4576,8 +4596,8 @@
     <w:lsdException w:uiPriority="99" w:name="index 7"/>
     <w:lsdException w:uiPriority="99" w:name="index 8"/>
     <w:lsdException w:uiPriority="99" w:name="index 9"/>
-    <w:lsdException w:uiPriority="39" w:semiHidden="0" w:name="toc 1"/>
-    <w:lsdException w:uiPriority="39" w:semiHidden="0" w:name="toc 2"/>
+    <w:lsdException w:qFormat="1" w:uiPriority="39" w:semiHidden="0" w:name="toc 1"/>
+    <w:lsdException w:qFormat="1" w:uiPriority="39" w:semiHidden="0" w:name="toc 2"/>
     <w:lsdException w:uiPriority="39" w:semiHidden="0" w:name="toc 3"/>
     <w:lsdException w:uiPriority="39" w:name="toc 4"/>
     <w:lsdException w:uiPriority="39" w:name="toc 5"/>
@@ -4586,16 +4606,16 @@
     <w:lsdException w:uiPriority="39" w:name="toc 8"/>
     <w:lsdException w:uiPriority="39" w:name="toc 9"/>
     <w:lsdException w:uiPriority="99" w:name="Normal Indent"/>
-    <w:lsdException w:uiPriority="12" w:semiHidden="0" w:name="footnote text"/>
+    <w:lsdException w:qFormat="1" w:uiPriority="12" w:semiHidden="0" w:name="footnote text"/>
     <w:lsdException w:uiPriority="99" w:name="annotation text"/>
     <w:lsdException w:uiPriority="99" w:semiHidden="0" w:name="header"/>
-    <w:lsdException w:uiPriority="99" w:semiHidden="0" w:name="footer"/>
+    <w:lsdException w:qFormat="1" w:uiPriority="99" w:semiHidden="0" w:name="footer"/>
     <w:lsdException w:uiPriority="99" w:name="index heading"/>
     <w:lsdException w:qFormat="1" w:uiPriority="35" w:name="caption"/>
     <w:lsdException w:uiPriority="99" w:name="table of figures"/>
     <w:lsdException w:uiPriority="99" w:name="envelope address"/>
     <w:lsdException w:uiPriority="99" w:name="envelope return"/>
-    <w:lsdException w:uiPriority="99" w:name="footnote reference"/>
+    <w:lsdException w:qFormat="1" w:uiPriority="99" w:name="footnote reference"/>
     <w:lsdException w:uiPriority="99" w:name="annotation reference"/>
     <w:lsdException w:uiPriority="99" w:name="line number"/>
     <w:lsdException w:uiPriority="99" w:name="page number"/>
@@ -4649,7 +4669,7 @@
     <w:lsdException w:uiPriority="99" w:name="Document Map"/>
     <w:lsdException w:uiPriority="99" w:name="Plain Text"/>
     <w:lsdException w:uiPriority="99" w:name="E-mail Signature"/>
-    <w:lsdException w:uiPriority="99" w:name="Normal (Web)"/>
+    <w:lsdException w:qFormat="1" w:uiPriority="99" w:name="Normal (Web)"/>
     <w:lsdException w:uiPriority="99" w:name="HTML Acronym"/>
     <w:lsdException w:uiPriority="99" w:name="HTML Address"/>
     <w:lsdException w:uiPriority="99" w:name="HTML Cite"/>
@@ -4704,7 +4724,7 @@
     <w:lsdException w:uiPriority="99" w:name="Table Web 1"/>
     <w:lsdException w:uiPriority="99" w:name="Table Web 2"/>
     <w:lsdException w:uiPriority="99" w:name="Table Web 3"/>
-    <w:lsdException w:uiPriority="99" w:name="Balloon Text"/>
+    <w:lsdException w:qFormat="1" w:uiPriority="99" w:name="Balloon Text"/>
     <w:lsdException w:qFormat="1" w:unhideWhenUsed="0" w:uiPriority="39" w:semiHidden="0" w:name="Table Grid"/>
     <w:lsdException w:uiPriority="99" w:name="Table Theme"/>
     <w:lsdException w:unhideWhenUsed="0" w:uiPriority="99" w:name="Placeholder Text"/>
@@ -4834,6 +4854,7 @@
     <w:basedOn w:val="5"/>
     <w:semiHidden/>
     <w:unhideWhenUsed/>
+    <w:qFormat/>
     <w:uiPriority w:val="99"/>
     <w:rPr>
       <w:vertAlign w:val="superscript"/>
@@ -4855,6 +4876,7 @@
     <w:next w:val="1"/>
     <w:autoRedefine/>
     <w:unhideWhenUsed/>
+    <w:qFormat/>
     <w:uiPriority w:val="39"/>
     <w:pPr>
       <w:tabs>
@@ -4891,6 +4913,7 @@
     <w:name w:val="Normal (Web)"/>
     <w:semiHidden/>
     <w:unhideWhenUsed/>
+    <w:qFormat/>
     <w:uiPriority w:val="99"/>
     <w:pPr>
       <w:spacing w:before="0" w:beforeAutospacing="1" w:after="0" w:afterAutospacing="1"/>
@@ -4898,6 +4921,7 @@
       <w:jc w:val="left"/>
     </w:pPr>
     <w:rPr>
+      <w:rFonts w:ascii="Times New Roman" w:hAnsi="Times New Roman" w:eastAsia="SimSun" w:cs="Times New Roman"/>
       <w:kern w:val="0"/>
       <w:szCs w:val="24"/>
       <w:lang w:val="en-US" w:eastAsia="zh-CN" w:bidi="ar"/>
@@ -4922,6 +4946,7 @@
     <w:basedOn w:val="1"/>
     <w:link w:val="31"/>
     <w:unhideWhenUsed/>
+    <w:qFormat/>
     <w:uiPriority w:val="99"/>
     <w:pPr>
       <w:spacing w:before="200" w:after="0" w:line="240" w:lineRule="auto"/>
@@ -4952,6 +4977,7 @@
     <w:link w:val="39"/>
     <w:semiHidden/>
     <w:unhideWhenUsed/>
+    <w:qFormat/>
     <w:uiPriority w:val="99"/>
     <w:pPr>
       <w:spacing w:after="0" w:line="240" w:lineRule="auto"/>
@@ -4987,6 +5013,7 @@
     <w:basedOn w:val="1"/>
     <w:link w:val="35"/>
     <w:unhideWhenUsed/>
+    <w:qFormat/>
     <w:uiPriority w:val="12"/>
     <w:pPr>
       <w:spacing w:before="140" w:after="0" w:line="240" w:lineRule="auto"/>
@@ -5017,6 +5044,7 @@
     <w:next w:val="1"/>
     <w:autoRedefine/>
     <w:unhideWhenUsed/>
+    <w:qFormat/>
     <w:uiPriority w:val="39"/>
     <w:pPr>
       <w:spacing w:after="100"/>
@@ -5059,6 +5087,7 @@
     <w:name w:val="Subtítulo Char"/>
     <w:basedOn w:val="5"/>
     <w:link w:val="17"/>
+    <w:qFormat/>
     <w:uiPriority w:val="11"/>
     <w:rPr>
       <w:b/>
@@ -5071,6 +5100,7 @@
     <w:name w:val="Título 1 Char"/>
     <w:basedOn w:val="5"/>
     <w:link w:val="2"/>
+    <w:qFormat/>
     <w:uiPriority w:val="9"/>
     <w:rPr>
       <w:b/>
@@ -5495,6 +5525,14 @@
     <w:family w:val="swiss"/>
     <w:pitch w:val="default"/>
     <w:sig w:usb0="E4002EFF" w:usb1="C200247B" w:usb2="00000009" w:usb3="00000000" w:csb0="200001FF" w:csb1="00000000"/>
+  </w:font>
+  <w:font w:name="幼圆">
+    <w:altName w:val="SimSun"/>
+    <w:panose1 w:val="00000000000000000000"/>
+    <w:charset w:val="86"/>
+    <w:family w:val="auto"/>
+    <w:pitch w:val="default"/>
+    <w:sig w:usb0="00000000" w:usb1="00000000" w:usb2="00000000" w:usb3="00000000" w:csb0="00000000" w:csb1="00000000"/>
   </w:font>
   <w:font w:name="幼圆">
     <w:altName w:val="SimSun"/>

</xml_diff>